<commit_message>
acpt: add InlineShape.type scenario
</commit_message>
<xml_diff>
--- a/features/steps/test_files/shp-inline-shape-access.docx
+++ b/features/steps/test_files/shp-inline-shape-access.docx
@@ -51,15 +51,16 @@
       </w:r>
     </w:p>
     <w:p>
+      <w:bookmarkStart w:id="0" w:name="_GoBack"/>
       <w:r>
         <w:rPr>
           <w:noProof/>
         </w:rPr>
         <w:drawing>
-          <wp:inline distT="0" distB="0" distL="0" distR="0" wp14:anchorId="4790D2E0" wp14:editId="19F6C866">
+          <wp:inline distT="0" distB="0" distL="0" distR="0" wp14:anchorId="2F4F21D8" wp14:editId="09D221C1">
             <wp:extent cx="1905000" cy="2717800"/>
             <wp:effectExtent l="0" t="0" r="0" b="0"/>
-            <wp:docPr id="3" name="Picture 3"/>
+            <wp:docPr id="4" name="monty-truth.png"/>
             <wp:cNvGraphicFramePr>
               <a:graphicFrameLocks xmlns:a="http://schemas.openxmlformats.org/drawingml/2006/main" noChangeAspect="1"/>
             </wp:cNvGraphicFramePr>
@@ -71,7 +72,7 @@
                     <pic:cNvPicPr/>
                   </pic:nvPicPr>
                   <pic:blipFill>
-                    <a:blip r:embed="rId6">
+                    <a:blip r:link="rId6">
                       <a:extLst>
                         <a:ext uri="{28A0092B-C50C-407E-A947-70E740481C1C}">
                           <a14:useLocalDpi xmlns:a14="http://schemas.microsoft.com/office/drawing/2010/main" val="0"/>
@@ -97,7 +98,6 @@
           </wp:inline>
         </w:drawing>
       </w:r>
-      <w:bookmarkStart w:id="0" w:name="_GoBack"/>
       <w:bookmarkEnd w:id="0"/>
     </w:p>
     <w:sectPr>

</xml_diff>